<commit_message>
Creazione interfaccia login con controllo username e password
</commit_message>
<xml_diff>
--- a/relazione-progetto.docx
+++ b/relazione-progetto.docx
@@ -4,6 +4,7 @@
   <w:body>
     <w:p>
       <w:pPr>
+        <w:ind w:firstLine="708"/>
         <w:jc w:val="center"/>
         <w:rPr>
           <w:b/>
@@ -39,17 +40,7 @@
           <w:sz w:val="24"/>
           <w:szCs w:val="24"/>
         </w:rPr>
-        <w:t xml:space="preserve">1) </w:t>
-      </w:r>
-      <w:r>
-        <w:rPr>
-          <w:b/>
-          <w:bCs/>
-          <w:color w:val="007BB8"/>
-          <w:sz w:val="24"/>
-          <w:szCs w:val="24"/>
-        </w:rPr>
-        <w:t>Raccolta/Analisi dei requisiti</w:t>
+        <w:t>1) Raccolta/Analisi dei requisiti</w:t>
       </w:r>
       <w:r>
         <w:rPr>
@@ -113,17 +104,7 @@
           <w:sz w:val="24"/>
           <w:szCs w:val="24"/>
         </w:rPr>
-        <w:t xml:space="preserve">2) </w:t>
-      </w:r>
-      <w:r>
-        <w:rPr>
-          <w:b/>
-          <w:bCs/>
-          <w:color w:val="007BB8"/>
-          <w:sz w:val="24"/>
-          <w:szCs w:val="24"/>
-        </w:rPr>
-        <w:t>Progettazione Concettuale</w:t>
+        <w:t>2) Progettazione Concettuale</w:t>
       </w:r>
       <w:r>
         <w:rPr>
@@ -240,7 +221,7 @@
     </w:p>
     <w:tbl>
       <w:tblPr>
-        <w:tblStyle w:val="Grigliatabella"/>
+        <w:tblStyle w:val="TableGrid"/>
         <w:tblW w:w="0" w:type="auto"/>
         <w:tblLook w:val="04A0" w:firstRow="1" w:lastRow="0" w:firstColumn="1" w:lastColumn="0" w:noHBand="0" w:noVBand="1"/>
       </w:tblPr>
@@ -882,14 +863,7 @@
                 <w:sz w:val="24"/>
                 <w:szCs w:val="24"/>
               </w:rPr>
-              <w:t xml:space="preserve"> </w:t>
-            </w:r>
-            <w:r>
-              <w:rPr>
-                <w:sz w:val="24"/>
-                <w:szCs w:val="24"/>
-              </w:rPr>
-              <w:t xml:space="preserve">+ </w:t>
+              <w:t xml:space="preserve"> + </w:t>
             </w:r>
             <w:proofErr w:type="spellStart"/>
             <w:r>
@@ -1605,23 +1579,7 @@
           <w:sz w:val="24"/>
           <w:szCs w:val="24"/>
         </w:rPr>
-        <w:t xml:space="preserve"> per indicare che le classi figlie ereditano tutti gli attributi della classe padre ed hanno lo stesso identificatore del padre. </w:t>
-      </w:r>
-      <w:proofErr w:type="gramStart"/>
-      <w:r>
-        <w:rPr>
-          <w:sz w:val="24"/>
-          <w:szCs w:val="24"/>
-        </w:rPr>
-        <w:t>Ad esempio</w:t>
-      </w:r>
-      <w:proofErr w:type="gramEnd"/>
-      <w:r>
-        <w:rPr>
-          <w:sz w:val="24"/>
-          <w:szCs w:val="24"/>
-        </w:rPr>
-        <w:t xml:space="preserve"> Treno merci e Treno passeggeri ereditano gli attributi della classe Treno. Stessa cosa per intervento periodico.</w:t>
+        <w:t xml:space="preserve"> per indicare che le classi figlie ereditano tutti gli attributi della classe padre ed hanno lo stesso identificatore del padre. Ad esempio Treno merci e Treno passeggeri ereditano gli attributi della classe Treno. Stessa cosa per intervento periodico.</w:t>
       </w:r>
     </w:p>
     <w:p>
@@ -1653,7 +1611,7 @@
     </w:p>
     <w:tbl>
       <w:tblPr>
-        <w:tblStyle w:val="Grigliatabella"/>
+        <w:tblStyle w:val="TableGrid"/>
         <w:tblW w:w="0" w:type="auto"/>
         <w:tblLook w:val="04A0" w:firstRow="1" w:lastRow="0" w:firstColumn="1" w:lastColumn="0" w:noHBand="0" w:noVBand="1"/>
       </w:tblPr>
@@ -1917,14 +1875,7 @@
                 <w:sz w:val="24"/>
                 <w:szCs w:val="24"/>
               </w:rPr>
-              <w:t>Docente, T</w:t>
-            </w:r>
-            <w:r>
-              <w:rPr>
-                <w:sz w:val="24"/>
-                <w:szCs w:val="24"/>
-              </w:rPr>
-              <w:t>est</w:t>
+              <w:t>Docente, Test</w:t>
             </w:r>
           </w:p>
         </w:tc>
@@ -1999,14 +1950,7 @@
                 <w:sz w:val="24"/>
                 <w:szCs w:val="24"/>
               </w:rPr>
-              <w:t>Messaggio</w:t>
-            </w:r>
-            <w:r>
-              <w:rPr>
-                <w:sz w:val="24"/>
-                <w:szCs w:val="24"/>
-              </w:rPr>
-              <w:t>, Test</w:t>
+              <w:t>Messaggio, Test</w:t>
             </w:r>
           </w:p>
         </w:tc>
@@ -2113,7 +2057,6 @@
               <w:t xml:space="preserve">, </w:t>
             </w:r>
             <w:proofErr w:type="spellStart"/>
-            <w:proofErr w:type="gramStart"/>
             <w:r>
               <w:rPr>
                 <w:sz w:val="24"/>
@@ -2122,7 +2065,6 @@
               <w:t>dataUltima</w:t>
             </w:r>
             <w:proofErr w:type="spellEnd"/>
-            <w:proofErr w:type="gramEnd"/>
             <w:r>
               <w:rPr>
                 <w:sz w:val="24"/>
@@ -2190,14 +2132,7 @@
                 <w:sz w:val="24"/>
                 <w:szCs w:val="24"/>
               </w:rPr>
-              <w:t>Test</w:t>
-            </w:r>
-            <w:r>
-              <w:rPr>
-                <w:sz w:val="24"/>
-                <w:szCs w:val="24"/>
-              </w:rPr>
-              <w:t>, Quesito</w:t>
+              <w:t>Test, Quesito</w:t>
             </w:r>
           </w:p>
         </w:tc>
@@ -2273,14 +2208,7 @@
                 <w:sz w:val="24"/>
                 <w:szCs w:val="24"/>
               </w:rPr>
-              <w:t xml:space="preserve">Tabella, </w:t>
-            </w:r>
-            <w:r>
-              <w:rPr>
-                <w:sz w:val="24"/>
-                <w:szCs w:val="24"/>
-              </w:rPr>
-              <w:t>Quesito</w:t>
+              <w:t>Tabella, Quesito</w:t>
             </w:r>
           </w:p>
         </w:tc>
@@ -2505,14 +2433,7 @@
                 <w:sz w:val="24"/>
                 <w:szCs w:val="24"/>
               </w:rPr>
-              <w:t xml:space="preserve">Messaggio, </w:t>
-            </w:r>
-            <w:r>
-              <w:rPr>
-                <w:sz w:val="24"/>
-                <w:szCs w:val="24"/>
-              </w:rPr>
-              <w:t>Docente</w:t>
+              <w:t>Messaggio, Docente</w:t>
             </w:r>
           </w:p>
         </w:tc>
@@ -2580,14 +2501,7 @@
                 <w:sz w:val="24"/>
                 <w:szCs w:val="24"/>
               </w:rPr>
-              <w:t xml:space="preserve">Messaggio, </w:t>
-            </w:r>
-            <w:r>
-              <w:rPr>
-                <w:sz w:val="24"/>
-                <w:szCs w:val="24"/>
-              </w:rPr>
-              <w:t>Studente</w:t>
+              <w:t>Messaggio, Studente</w:t>
             </w:r>
           </w:p>
         </w:tc>
@@ -2643,7 +2557,7 @@
     </w:p>
     <w:tbl>
       <w:tblPr>
-        <w:tblStyle w:val="Grigliatabella"/>
+        <w:tblStyle w:val="TableGrid"/>
         <w:tblW w:w="0" w:type="auto"/>
         <w:tblLook w:val="04A0" w:firstRow="1" w:lastRow="0" w:firstColumn="1" w:lastColumn="0" w:noHBand="0" w:noVBand="1"/>
       </w:tblPr>
@@ -2809,27 +2723,7 @@
           <w:sz w:val="24"/>
           <w:szCs w:val="24"/>
         </w:rPr>
-        <w:t>3</w:t>
-      </w:r>
-      <w:r>
-        <w:rPr>
-          <w:b/>
-          <w:bCs/>
-          <w:color w:val="007BB8"/>
-          <w:sz w:val="24"/>
-          <w:szCs w:val="24"/>
-        </w:rPr>
-        <w:t>)</w:t>
-      </w:r>
-      <w:r>
-        <w:rPr>
-          <w:b/>
-          <w:bCs/>
-          <w:color w:val="007BB8"/>
-          <w:sz w:val="24"/>
-          <w:szCs w:val="24"/>
-        </w:rPr>
-        <w:t xml:space="preserve"> Progettazione Logica</w:t>
+        <w:t>3) Progettazione Logica</w:t>
       </w:r>
       <w:r>
         <w:rPr>
@@ -2868,17 +2762,7 @@
           <w:sz w:val="24"/>
           <w:szCs w:val="24"/>
         </w:rPr>
-        <w:t>T</w:t>
-      </w:r>
-      <w:r>
-        <w:rPr>
-          <w:b/>
-          <w:bCs/>
-          <w:color w:val="FF0000"/>
-          <w:sz w:val="24"/>
-          <w:szCs w:val="24"/>
-        </w:rPr>
-        <w:t>abelle dei volumi:</w:t>
+        <w:t>Tabelle dei volumi:</w:t>
       </w:r>
     </w:p>
     <w:p>
@@ -2898,7 +2782,7 @@
     </w:p>
     <w:p>
       <w:pPr>
-        <w:pStyle w:val="Paragrafoelenco"/>
+        <w:pStyle w:val="ListParagraph"/>
         <w:numPr>
           <w:ilvl w:val="0"/>
           <w:numId w:val="1"/>
@@ -2918,7 +2802,7 @@
     </w:p>
     <w:p>
       <w:pPr>
-        <w:pStyle w:val="Paragrafoelenco"/>
+        <w:pStyle w:val="ListParagraph"/>
         <w:numPr>
           <w:ilvl w:val="0"/>
           <w:numId w:val="1"/>
@@ -2938,7 +2822,7 @@
     </w:p>
     <w:p>
       <w:pPr>
-        <w:pStyle w:val="Paragrafoelenco"/>
+        <w:pStyle w:val="ListParagraph"/>
         <w:numPr>
           <w:ilvl w:val="0"/>
           <w:numId w:val="1"/>
@@ -2958,7 +2842,7 @@
     </w:p>
     <w:p>
       <w:pPr>
-        <w:pStyle w:val="Paragrafoelenco"/>
+        <w:pStyle w:val="ListParagraph"/>
         <w:numPr>
           <w:ilvl w:val="0"/>
           <w:numId w:val="1"/>
@@ -2978,7 +2862,7 @@
     </w:p>
     <w:p>
       <w:pPr>
-        <w:pStyle w:val="Paragrafoelenco"/>
+        <w:pStyle w:val="ListParagraph"/>
         <w:rPr>
           <w:sz w:val="24"/>
           <w:szCs w:val="24"/>
@@ -3004,28 +2888,7 @@
           <w:sz w:val="24"/>
           <w:szCs w:val="24"/>
         </w:rPr>
-        <w:t xml:space="preserve"> analisi</w:t>
-      </w:r>
-      <w:r>
-        <w:rPr>
-          <w:sz w:val="24"/>
-          <w:szCs w:val="24"/>
-        </w:rPr>
-        <w:t>: α (peso op</w:t>
-      </w:r>
-      <w:r>
-        <w:rPr>
-          <w:sz w:val="24"/>
-          <w:szCs w:val="24"/>
-        </w:rPr>
-        <w:t xml:space="preserve">. </w:t>
-      </w:r>
-      <w:r>
-        <w:rPr>
-          <w:sz w:val="24"/>
-          <w:szCs w:val="24"/>
-        </w:rPr>
-        <w:t xml:space="preserve">scrittura) =2, WI (peso op) =1, WB (peso op batch) = 0.5 </w:t>
+        <w:t xml:space="preserve"> analisi: α (peso op. scrittura) =2, WI (peso op) =1, WB (peso op batch) = 0.5 </w:t>
       </w:r>
       <w:r>
         <w:rPr>
@@ -3056,25 +2919,7 @@
           <w:szCs w:val="24"/>
           <w:lang w:val="en-GB"/>
         </w:rPr>
-        <w:t xml:space="preserve">Formula: </w:t>
-      </w:r>
-      <w:proofErr w:type="gramStart"/>
-      <w:r>
-        <w:rPr>
-          <w:sz w:val="24"/>
-          <w:szCs w:val="24"/>
-          <w:lang w:val="en-GB"/>
-        </w:rPr>
-        <w:t>c(</w:t>
-      </w:r>
-      <w:proofErr w:type="gramEnd"/>
-      <w:r>
-        <w:rPr>
-          <w:sz w:val="24"/>
-          <w:szCs w:val="24"/>
-          <w:lang w:val="en-GB"/>
-        </w:rPr>
-        <w:t xml:space="preserve">OT ) = ƒ(OT ) </w:t>
+        <w:t xml:space="preserve">Formula: c(OT ) = ƒ(OT ) </w:t>
       </w:r>
       <w:r>
         <w:rPr>
@@ -3228,7 +3073,7 @@
     </w:p>
     <w:p>
       <w:pPr>
-        <w:pStyle w:val="Paragrafoelenco"/>
+        <w:pStyle w:val="ListParagraph"/>
         <w:numPr>
           <w:ilvl w:val="0"/>
           <w:numId w:val="2"/>
@@ -3244,21 +3089,7 @@
           <w:szCs w:val="24"/>
         </w:rPr>
         <w:lastRenderedPageBreak/>
-        <w:t>c(Op1) = 1</w:t>
-      </w:r>
-      <w:r>
-        <w:rPr>
-          <w:sz w:val="24"/>
-          <w:szCs w:val="24"/>
-        </w:rPr>
-        <w:t>0</w:t>
-      </w:r>
-      <w:r>
-        <w:rPr>
-          <w:sz w:val="24"/>
-          <w:szCs w:val="24"/>
-        </w:rPr>
-        <w:t xml:space="preserve"> </w:t>
+        <w:t xml:space="preserve">c(Op1) = 10 </w:t>
       </w:r>
       <w:r>
         <w:rPr>
@@ -3296,7 +3127,7 @@
           <w:sz w:val="24"/>
           <w:szCs w:val="24"/>
         </w:rPr>
-        <w:t>⋅</w:t>
+        <w:t xml:space="preserve">⋅ </w:t>
       </w:r>
       <w:r>
         <w:rPr>
@@ -3304,14 +3135,6 @@
           <w:sz w:val="24"/>
           <w:szCs w:val="24"/>
         </w:rPr>
-        <w:t xml:space="preserve"> </w:t>
-      </w:r>
-      <w:r>
-        <w:rPr>
-          <w:rFonts w:ascii="Cambria Math" w:hAnsi="Cambria Math" w:cs="Cambria Math"/>
-          <w:sz w:val="24"/>
-          <w:szCs w:val="24"/>
-        </w:rPr>
         <w:t>2</w:t>
       </w:r>
       <w:r>
@@ -3319,21 +3142,7 @@
           <w:sz w:val="24"/>
           <w:szCs w:val="24"/>
         </w:rPr>
-        <w:t xml:space="preserve"> + </w:t>
-      </w:r>
-      <w:r>
-        <w:rPr>
-          <w:sz w:val="24"/>
-          <w:szCs w:val="24"/>
-        </w:rPr>
-        <w:t>0</w:t>
-      </w:r>
-      <w:r>
-        <w:rPr>
-          <w:sz w:val="24"/>
-          <w:szCs w:val="24"/>
-        </w:rPr>
-        <w:t xml:space="preserve">) = </w:t>
+        <w:t xml:space="preserve"> + 0) = </w:t>
       </w:r>
       <w:r>
         <w:rPr>
@@ -3347,14 +3156,7 @@
           <w:sz w:val="24"/>
           <w:szCs w:val="24"/>
         </w:rPr>
-        <w:t>0</w:t>
-      </w:r>
-      <w:r>
-        <w:rPr>
-          <w:sz w:val="24"/>
-          <w:szCs w:val="24"/>
-        </w:rPr>
-        <w:t xml:space="preserve"> -&gt; il </w:t>
+        <w:t xml:space="preserve">0 -&gt; il </w:t>
       </w:r>
       <w:r>
         <w:rPr>
@@ -3368,28 +3170,7 @@
           <w:sz w:val="24"/>
           <w:szCs w:val="24"/>
         </w:rPr>
-        <w:t xml:space="preserve"> nelle op di </w:t>
-      </w:r>
-      <w:r>
-        <w:rPr>
-          <w:sz w:val="24"/>
-          <w:szCs w:val="24"/>
-        </w:rPr>
-        <w:t>scrittura</w:t>
-      </w:r>
-      <w:r>
-        <w:rPr>
-          <w:sz w:val="24"/>
-          <w:szCs w:val="24"/>
-        </w:rPr>
-        <w:t xml:space="preserve"> è dato da 1 accesso a </w:t>
-      </w:r>
-      <w:r>
-        <w:rPr>
-          <w:sz w:val="24"/>
-          <w:szCs w:val="24"/>
-        </w:rPr>
-        <w:t>Risposta</w:t>
+        <w:t xml:space="preserve"> nelle op di scrittura è dato da 1 accesso a Risposta</w:t>
       </w:r>
       <w:r>
         <w:rPr>
@@ -3408,7 +3189,7 @@
     </w:p>
     <w:p>
       <w:pPr>
-        <w:pStyle w:val="Paragrafoelenco"/>
+        <w:pStyle w:val="ListParagraph"/>
         <w:numPr>
           <w:ilvl w:val="0"/>
           <w:numId w:val="2"/>
@@ -3437,21 +3218,7 @@
           <w:sz w:val="24"/>
           <w:szCs w:val="24"/>
         </w:rPr>
-        <w:t xml:space="preserve">) = </w:t>
-      </w:r>
-      <w:r>
-        <w:rPr>
-          <w:sz w:val="24"/>
-          <w:szCs w:val="24"/>
-        </w:rPr>
-        <w:t>2</w:t>
-      </w:r>
-      <w:r>
-        <w:rPr>
-          <w:sz w:val="24"/>
-          <w:szCs w:val="24"/>
-        </w:rPr>
-        <w:t xml:space="preserve"> </w:t>
+        <w:t xml:space="preserve">) = 2 </w:t>
       </w:r>
       <w:r>
         <w:rPr>
@@ -3466,21 +3233,7 @@
           <w:sz w:val="24"/>
           <w:szCs w:val="24"/>
         </w:rPr>
-        <w:t xml:space="preserve"> </w:t>
-      </w:r>
-      <w:r>
-        <w:rPr>
-          <w:sz w:val="24"/>
-          <w:szCs w:val="24"/>
-        </w:rPr>
-        <w:t>0,5</w:t>
-      </w:r>
-      <w:r>
-        <w:rPr>
-          <w:sz w:val="24"/>
-          <w:szCs w:val="24"/>
-        </w:rPr>
-        <w:t xml:space="preserve"> </w:t>
+        <w:t xml:space="preserve"> 0,5 </w:t>
       </w:r>
       <w:r>
         <w:rPr>
@@ -3503,15 +3256,7 @@
           <w:sz w:val="24"/>
           <w:szCs w:val="24"/>
         </w:rPr>
-        <w:t>⋅ 1</w:t>
-      </w:r>
-      <w:r>
-        <w:rPr>
-          <w:rFonts w:ascii="Cambria Math" w:hAnsi="Cambria Math" w:cs="Cambria Math"/>
-          <w:sz w:val="24"/>
-          <w:szCs w:val="24"/>
-        </w:rPr>
-        <w:t>2</w:t>
+        <w:t>⋅ 12</w:t>
       </w:r>
       <w:r>
         <w:rPr>
@@ -3532,56 +3277,7 @@
           <w:sz w:val="24"/>
           <w:szCs w:val="24"/>
         </w:rPr>
-        <w:t xml:space="preserve"> -&gt; il 1</w:t>
-      </w:r>
-      <w:r>
-        <w:rPr>
-          <w:sz w:val="24"/>
-          <w:szCs w:val="24"/>
-        </w:rPr>
-        <w:t>2</w:t>
-      </w:r>
-      <w:r>
-        <w:rPr>
-          <w:sz w:val="24"/>
-          <w:szCs w:val="24"/>
-        </w:rPr>
-        <w:t xml:space="preserve"> nelle op di </w:t>
-      </w:r>
-      <w:r>
-        <w:rPr>
-          <w:sz w:val="24"/>
-          <w:szCs w:val="24"/>
-        </w:rPr>
-        <w:t>scrittura</w:t>
-      </w:r>
-      <w:r>
-        <w:rPr>
-          <w:sz w:val="24"/>
-          <w:szCs w:val="24"/>
-        </w:rPr>
-        <w:t xml:space="preserve"> è dato da 1</w:t>
-      </w:r>
-      <w:r>
-        <w:rPr>
-          <w:sz w:val="24"/>
-          <w:szCs w:val="24"/>
-        </w:rPr>
-        <w:t>0</w:t>
-      </w:r>
-      <w:r>
-        <w:rPr>
-          <w:sz w:val="24"/>
-          <w:szCs w:val="24"/>
-        </w:rPr>
-        <w:t xml:space="preserve"> accesso a Risposta</w:t>
-      </w:r>
-      <w:r>
-        <w:rPr>
-          <w:sz w:val="24"/>
-          <w:szCs w:val="24"/>
-        </w:rPr>
-        <w:t xml:space="preserve"> + 1 accesso a Quesito + 1 accesso a </w:t>
+        <w:t xml:space="preserve"> -&gt; il 12 nelle op di scrittura è dato da 10 accesso a Risposta + 1 accesso a Quesito + 1 accesso a </w:t>
       </w:r>
       <w:proofErr w:type="spellStart"/>
       <w:r>
@@ -3597,19 +3293,12 @@
           <w:sz w:val="24"/>
           <w:szCs w:val="24"/>
         </w:rPr>
-        <w:t xml:space="preserve"> o Codice</w:t>
-      </w:r>
-      <w:r>
-        <w:rPr>
-          <w:sz w:val="24"/>
-          <w:szCs w:val="24"/>
-        </w:rPr>
-        <w:t>.</w:t>
+        <w:t xml:space="preserve"> o Codice.</w:t>
       </w:r>
     </w:p>
     <w:p>
       <w:pPr>
-        <w:pStyle w:val="Paragrafoelenco"/>
+        <w:pStyle w:val="ListParagraph"/>
         <w:numPr>
           <w:ilvl w:val="0"/>
           <w:numId w:val="2"/>
@@ -3794,7 +3483,7 @@
     </w:p>
     <w:p>
       <w:pPr>
-        <w:pStyle w:val="Paragrafoelenco"/>
+        <w:pStyle w:val="ListParagraph"/>
         <w:numPr>
           <w:ilvl w:val="0"/>
           <w:numId w:val="2"/>
@@ -3953,49 +3642,7 @@
           <w:sz w:val="24"/>
           <w:szCs w:val="24"/>
         </w:rPr>
-        <w:t>access</w:t>
-      </w:r>
-      <w:r>
-        <w:rPr>
-          <w:sz w:val="24"/>
-          <w:szCs w:val="24"/>
-        </w:rPr>
-        <w:t>i</w:t>
-      </w:r>
-      <w:r>
-        <w:rPr>
-          <w:sz w:val="24"/>
-          <w:szCs w:val="24"/>
-        </w:rPr>
-        <w:t xml:space="preserve"> a Quesito + </w:t>
-      </w:r>
-      <w:r>
-        <w:rPr>
-          <w:sz w:val="24"/>
-          <w:szCs w:val="24"/>
-        </w:rPr>
-        <w:t>20</w:t>
-      </w:r>
-      <w:r>
-        <w:rPr>
-          <w:sz w:val="24"/>
-          <w:szCs w:val="24"/>
-        </w:rPr>
-        <w:t xml:space="preserve"> access</w:t>
-      </w:r>
-      <w:r>
-        <w:rPr>
-          <w:sz w:val="24"/>
-          <w:szCs w:val="24"/>
-        </w:rPr>
-        <w:t>i</w:t>
-      </w:r>
-      <w:r>
-        <w:rPr>
-          <w:sz w:val="24"/>
-          <w:szCs w:val="24"/>
-        </w:rPr>
-        <w:t xml:space="preserve"> a </w:t>
+        <w:t xml:space="preserve">accessi a Quesito + 20 accessi a </w:t>
       </w:r>
       <w:proofErr w:type="spellStart"/>
       <w:r>
@@ -4165,7 +3812,7 @@
     </w:p>
     <w:p>
       <w:pPr>
-        <w:pStyle w:val="Paragrafoelenco"/>
+        <w:pStyle w:val="ListParagraph"/>
         <w:numPr>
           <w:ilvl w:val="0"/>
           <w:numId w:val="5"/>
@@ -4218,50 +3865,19 @@
           <w:sz w:val="24"/>
           <w:szCs w:val="24"/>
         </w:rPr>
-        <w:t xml:space="preserve">⋅ </w:t>
-      </w:r>
-      <w:r>
-        <w:rPr>
-          <w:rFonts w:ascii="Cambria Math" w:hAnsi="Cambria Math" w:cs="Cambria Math"/>
-          <w:sz w:val="24"/>
-          <w:szCs w:val="24"/>
-        </w:rPr>
-        <w:t>1</w:t>
-      </w:r>
-      <w:r>
-        <w:rPr>
-          <w:sz w:val="24"/>
-          <w:szCs w:val="24"/>
-        </w:rPr>
-        <w:t xml:space="preserve"> + 0) = 40 -&gt; </w:t>
-      </w:r>
-      <w:proofErr w:type="gramStart"/>
-      <w:r>
-        <w:rPr>
-          <w:sz w:val="24"/>
-          <w:szCs w:val="24"/>
-        </w:rPr>
-        <w:t>il</w:t>
-      </w:r>
-      <w:proofErr w:type="gramEnd"/>
-      <w:r>
-        <w:rPr>
-          <w:sz w:val="24"/>
-          <w:szCs w:val="24"/>
-        </w:rPr>
-        <w:t xml:space="preserve"> 1 nelle op di scrittura è dato da 1 accesso a Risposta</w:t>
-      </w:r>
-      <w:r>
-        <w:rPr>
-          <w:sz w:val="24"/>
-          <w:szCs w:val="24"/>
-        </w:rPr>
-        <w:t>.</w:t>
+        <w:t>⋅ 1</w:t>
+      </w:r>
+      <w:r>
+        <w:rPr>
+          <w:sz w:val="24"/>
+          <w:szCs w:val="24"/>
+        </w:rPr>
+        <w:t xml:space="preserve"> + 0) = 40 -&gt; il 1 nelle op di scrittura è dato da 1 accesso a Risposta.</w:t>
       </w:r>
     </w:p>
     <w:p>
       <w:pPr>
-        <w:pStyle w:val="Paragrafoelenco"/>
+        <w:pStyle w:val="ListParagraph"/>
         <w:numPr>
           <w:ilvl w:val="0"/>
           <w:numId w:val="5"/>
@@ -4335,58 +3951,14 @@
           <w:sz w:val="24"/>
           <w:szCs w:val="24"/>
         </w:rPr>
-        <w:t xml:space="preserve">⋅ </w:t>
-      </w:r>
-      <w:r>
-        <w:rPr>
-          <w:rFonts w:ascii="Cambria Math" w:hAnsi="Cambria Math" w:cs="Cambria Math"/>
-          <w:sz w:val="24"/>
-          <w:szCs w:val="24"/>
-        </w:rPr>
-        <w:t>2</w:t>
-      </w:r>
-      <w:r>
-        <w:rPr>
-          <w:rFonts w:ascii="Cambria Math" w:hAnsi="Cambria Math" w:cs="Cambria Math"/>
-          <w:sz w:val="24"/>
-          <w:szCs w:val="24"/>
-        </w:rPr>
-        <w:t>40</w:t>
-      </w:r>
-      <w:r>
-        <w:rPr>
-          <w:sz w:val="24"/>
-          <w:szCs w:val="24"/>
-        </w:rPr>
-        <w:t xml:space="preserve"> + 0) = </w:t>
-      </w:r>
-      <w:r>
-        <w:rPr>
-          <w:sz w:val="24"/>
-          <w:szCs w:val="24"/>
-        </w:rPr>
-        <w:t>9</w:t>
-      </w:r>
-      <w:r>
-        <w:rPr>
-          <w:sz w:val="24"/>
-          <w:szCs w:val="24"/>
-        </w:rPr>
-        <w:t xml:space="preserve">60 -&gt; il </w:t>
-      </w:r>
-      <w:r>
-        <w:rPr>
-          <w:sz w:val="24"/>
-          <w:szCs w:val="24"/>
-        </w:rPr>
-        <w:t>2</w:t>
-      </w:r>
-      <w:r>
-        <w:rPr>
-          <w:sz w:val="24"/>
-          <w:szCs w:val="24"/>
-        </w:rPr>
-        <w:t xml:space="preserve">40 nelle op di scrittura è dato da 20 accessi a Quesito + 20 accessi a </w:t>
+        <w:t>⋅ 240</w:t>
+      </w:r>
+      <w:r>
+        <w:rPr>
+          <w:sz w:val="24"/>
+          <w:szCs w:val="24"/>
+        </w:rPr>
+        <w:t xml:space="preserve"> + 0) = 960 -&gt; il 240 nelle op di scrittura è dato da 20 accessi a Quesito + 20 accessi a </w:t>
       </w:r>
       <w:proofErr w:type="spellStart"/>
       <w:r>
@@ -4402,21 +3974,7 @@
           <w:sz w:val="24"/>
           <w:szCs w:val="24"/>
         </w:rPr>
-        <w:t xml:space="preserve"> o Codice</w:t>
-      </w:r>
-      <w:r>
-        <w:rPr>
-          <w:sz w:val="24"/>
-          <w:szCs w:val="24"/>
-        </w:rPr>
-        <w:t xml:space="preserve"> + 200 (20x10) accessi a Risposta</w:t>
-      </w:r>
-      <w:r>
-        <w:rPr>
-          <w:sz w:val="24"/>
-          <w:szCs w:val="24"/>
-        </w:rPr>
-        <w:t>.</w:t>
+        <w:t xml:space="preserve"> o Codice + 200 (20x10) accessi a Risposta.</w:t>
       </w:r>
     </w:p>
     <w:p>
@@ -4439,42 +3997,7 @@
           <w:sz w:val="24"/>
           <w:szCs w:val="24"/>
         </w:rPr>
-        <w:t xml:space="preserve"> </w:t>
-      </w:r>
-      <w:r>
-        <w:rPr>
-          <w:sz w:val="24"/>
-          <w:szCs w:val="24"/>
-        </w:rPr>
-        <w:t>senza</w:t>
-      </w:r>
-      <w:r>
-        <w:rPr>
-          <w:sz w:val="24"/>
-          <w:szCs w:val="24"/>
-        </w:rPr>
-        <w:t xml:space="preserve"> ridondanza c(S) = </w:t>
-      </w:r>
-      <w:r>
-        <w:rPr>
-          <w:sz w:val="24"/>
-          <w:szCs w:val="24"/>
-        </w:rPr>
-        <w:t>9</w:t>
-      </w:r>
-      <w:r>
-        <w:rPr>
-          <w:sz w:val="24"/>
-          <w:szCs w:val="24"/>
-        </w:rPr>
-        <w:t xml:space="preserve">60 + 40 = </w:t>
-      </w:r>
-      <w:r>
-        <w:rPr>
-          <w:sz w:val="24"/>
-          <w:szCs w:val="24"/>
-        </w:rPr>
-        <w:t>1000</w:t>
+        <w:t xml:space="preserve"> senza ridondanza c(S) = 960 + 40 = 1000</w:t>
       </w:r>
     </w:p>
     <w:p>
@@ -5982,17 +5505,17 @@
     <w:lsdException w:name="Unresolved Mention" w:semiHidden="1" w:unhideWhenUsed="1"/>
     <w:lsdException w:name="Smart Link" w:semiHidden="1" w:unhideWhenUsed="1"/>
   </w:latentStyles>
-  <w:style w:type="paragraph" w:default="1" w:styleId="Normale">
+  <w:style w:type="paragraph" w:default="1" w:styleId="Normal">
     <w:name w:val="Normal"/>
     <w:qFormat/>
   </w:style>
-  <w:style w:type="character" w:default="1" w:styleId="Carpredefinitoparagrafo">
+  <w:style w:type="character" w:default="1" w:styleId="DefaultParagraphFont">
     <w:name w:val="Default Paragraph Font"/>
     <w:uiPriority w:val="1"/>
     <w:semiHidden/>
     <w:unhideWhenUsed/>
   </w:style>
-  <w:style w:type="table" w:default="1" w:styleId="Tabellanormale">
+  <w:style w:type="table" w:default="1" w:styleId="TableNormal">
     <w:name w:val="Normal Table"/>
     <w:uiPriority w:val="99"/>
     <w:semiHidden/>
@@ -6007,15 +5530,15 @@
       </w:tblCellMar>
     </w:tblPr>
   </w:style>
-  <w:style w:type="numbering" w:default="1" w:styleId="Nessunelenco">
+  <w:style w:type="numbering" w:default="1" w:styleId="NoList">
     <w:name w:val="No List"/>
     <w:uiPriority w:val="99"/>
     <w:semiHidden/>
     <w:unhideWhenUsed/>
   </w:style>
-  <w:style w:type="paragraph" w:styleId="Paragrafoelenco">
+  <w:style w:type="paragraph" w:styleId="ListParagraph">
     <w:name w:val="List Paragraph"/>
-    <w:basedOn w:val="Normale"/>
+    <w:basedOn w:val="Normal"/>
     <w:uiPriority w:val="34"/>
     <w:qFormat/>
     <w:rsid w:val="00377672"/>
@@ -6024,9 +5547,9 @@
       <w:contextualSpacing/>
     </w:pPr>
   </w:style>
-  <w:style w:type="table" w:styleId="Grigliatabella">
+  <w:style w:type="table" w:styleId="TableGrid">
     <w:name w:val="Table Grid"/>
-    <w:basedOn w:val="Tabellanormale"/>
+    <w:basedOn w:val="TableNormal"/>
     <w:uiPriority w:val="39"/>
     <w:rsid w:val="006A6CC8"/>
     <w:pPr>

</xml_diff>